<commit_message>
mudancas na capa, sumario e documentacao
</commit_message>
<xml_diff>
--- a/trabalho final/Capa.docx
+++ b/trabalho final/Capa.docx
@@ -996,7 +996,27 @@
           <w:sz w:val="24"/>
           <w:szCs w:val="24"/>
         </w:rPr>
-        <w:t>Trabalho de Conslusão de curso para obtenção do título de graduação em Ciência da Computação apresentado à Universidade Paulista - UNIP</w:t>
+        <w:t xml:space="preserve">Trabalho de </w:t>
+      </w:r>
+      <w:r>
+        <w:rPr>
+          <w:rFonts w:ascii="Arial" w:eastAsia="Times New Roman" w:hAnsi="Arial" w:cs="Arial"/>
+          <w:bCs/>
+          <w:color w:val="000000"/>
+          <w:sz w:val="24"/>
+          <w:szCs w:val="24"/>
+        </w:rPr>
+        <w:t>Conclusão</w:t>
+      </w:r>
+      <w:r>
+        <w:rPr>
+          <w:rFonts w:ascii="Arial" w:eastAsia="Times New Roman" w:hAnsi="Arial" w:cs="Arial"/>
+          <w:bCs/>
+          <w:color w:val="000000"/>
+          <w:sz w:val="24"/>
+          <w:szCs w:val="24"/>
+        </w:rPr>
+        <w:t xml:space="preserve"> de curso para obtenção do título de graduação em Ciência da Computação apresentado à Universidade Paulista - UNIP</w:t>
       </w:r>
     </w:p>
     <w:p>
@@ -1121,25 +1141,27 @@
           <w:sz w:val="24"/>
           <w:szCs w:val="24"/>
         </w:rPr>
-        <w:tab/>
-      </w:r>
-      <w:r>
-        <w:rPr>
-          <w:rFonts w:ascii="Arial" w:eastAsia="Times New Roman" w:hAnsi="Arial" w:cs="Arial"/>
-          <w:color w:val="000000"/>
-          <w:sz w:val="24"/>
-          <w:szCs w:val="24"/>
-        </w:rPr>
-        <w:tab/>
-      </w:r>
-      <w:r>
-        <w:rPr>
-          <w:rFonts w:ascii="Arial" w:eastAsia="Times New Roman" w:hAnsi="Arial" w:cs="Arial"/>
-          <w:color w:val="000000"/>
-          <w:sz w:val="24"/>
-          <w:szCs w:val="24"/>
-        </w:rPr>
-        <w:t> Orientador: Prof.º</w:t>
+        <w:t xml:space="preserve">Orientador: </w:t>
+      </w:r>
+      <w:proofErr w:type="gramStart"/>
+      <w:r>
+        <w:rPr>
+          <w:rFonts w:ascii="Arial" w:eastAsia="Times New Roman" w:hAnsi="Arial" w:cs="Arial"/>
+          <w:color w:val="000000"/>
+          <w:sz w:val="24"/>
+          <w:szCs w:val="24"/>
+        </w:rPr>
+        <w:t>Prof.</w:t>
+      </w:r>
+      <w:proofErr w:type="gramEnd"/>
+      <w:r>
+        <w:rPr>
+          <w:rFonts w:ascii="Arial" w:eastAsia="Times New Roman" w:hAnsi="Arial" w:cs="Arial"/>
+          <w:color w:val="000000"/>
+          <w:sz w:val="24"/>
+          <w:szCs w:val="24"/>
+        </w:rPr>
+        <w:t>º</w:t>
       </w:r>
       <w:r>
         <w:rPr>
@@ -1157,21 +1179,29 @@
           <w:sz w:val="24"/>
           <w:szCs w:val="24"/>
         </w:rPr>
-        <w:t xml:space="preserve"> Edmar Silva </w:t>
-      </w:r>
-      <w:r>
-        <w:rPr>
-          <w:rFonts w:ascii="Times New Roman" w:eastAsia="Times New Roman" w:hAnsi="Times New Roman" w:cs="Times New Roman"/>
-          <w:color w:val="000000"/>
-          <w:sz w:val="27"/>
-          <w:szCs w:val="27"/>
-        </w:rPr>
-        <w:br/>
-      </w:r>
-      <w:r>
-        <w:rPr>
-          <w:rFonts w:ascii="Times New Roman" w:eastAsia="Times New Roman" w:hAnsi="Times New Roman" w:cs="Times New Roman"/>
-          <w:b/>
+        <w:t xml:space="preserve"> Edmar</w:t>
+      </w:r>
+      <w:r>
+        <w:rPr>
+          <w:rFonts w:ascii="Arial" w:eastAsia="Times New Roman" w:hAnsi="Arial" w:cs="Arial"/>
+          <w:color w:val="000000"/>
+          <w:sz w:val="24"/>
+          <w:szCs w:val="24"/>
+        </w:rPr>
+        <w:t xml:space="preserve"> César Gomes da </w:t>
+      </w:r>
+      <w:r>
+        <w:rPr>
+          <w:rFonts w:ascii="Arial" w:eastAsia="Times New Roman" w:hAnsi="Arial" w:cs="Arial"/>
+          <w:color w:val="000000"/>
+          <w:sz w:val="24"/>
+          <w:szCs w:val="24"/>
+        </w:rPr>
+        <w:t xml:space="preserve">Silva </w:t>
+      </w:r>
+      <w:r>
+        <w:rPr>
+          <w:rFonts w:ascii="Times New Roman" w:eastAsia="Times New Roman" w:hAnsi="Times New Roman" w:cs="Times New Roman"/>
           <w:color w:val="000000"/>
           <w:sz w:val="27"/>
           <w:szCs w:val="27"/>
@@ -2229,7 +2259,7 @@
 </file>
 
 <file path=customXml/itemProps1.xml><?xml version="1.0" encoding="utf-8"?>
-<ds:datastoreItem xmlns:ds="http://schemas.openxmlformats.org/officeDocument/2006/customXml" ds:itemID="{749DD068-FD9E-4D63-9A39-43099303BDCA}">
+<ds:datastoreItem xmlns:ds="http://schemas.openxmlformats.org/officeDocument/2006/customXml" ds:itemID="{A11C42A4-3606-4FF3-9A1F-DF5F1E27D747}">
   <ds:schemaRefs>
     <ds:schemaRef ds:uri="http://schemas.openxmlformats.org/officeDocument/2006/bibliography"/>
   </ds:schemaRefs>

</xml_diff>

<commit_message>
mudancas na capa, sumario e trabalho final
</commit_message>
<xml_diff>
--- a/trabalho final/Capa.docx
+++ b/trabalho final/Capa.docx
@@ -1141,27 +1141,7 @@
           <w:sz w:val="24"/>
           <w:szCs w:val="24"/>
         </w:rPr>
-        <w:t xml:space="preserve">Orientador: </w:t>
-      </w:r>
-      <w:proofErr w:type="gramStart"/>
-      <w:r>
-        <w:rPr>
-          <w:rFonts w:ascii="Arial" w:eastAsia="Times New Roman" w:hAnsi="Arial" w:cs="Arial"/>
-          <w:color w:val="000000"/>
-          <w:sz w:val="24"/>
-          <w:szCs w:val="24"/>
-        </w:rPr>
-        <w:t>Prof.</w:t>
-      </w:r>
-      <w:proofErr w:type="gramEnd"/>
-      <w:r>
-        <w:rPr>
-          <w:rFonts w:ascii="Arial" w:eastAsia="Times New Roman" w:hAnsi="Arial" w:cs="Arial"/>
-          <w:color w:val="000000"/>
-          <w:sz w:val="24"/>
-          <w:szCs w:val="24"/>
-        </w:rPr>
-        <w:t>º</w:t>
+        <w:t>Orientador: Prof.º</w:t>
       </w:r>
       <w:r>
         <w:rPr>
@@ -2259,7 +2239,7 @@
 </file>
 
 <file path=customXml/itemProps1.xml><?xml version="1.0" encoding="utf-8"?>
-<ds:datastoreItem xmlns:ds="http://schemas.openxmlformats.org/officeDocument/2006/customXml" ds:itemID="{D598D90B-C2F3-4D84-9A57-1B2CBCA46F58}">
+<ds:datastoreItem xmlns:ds="http://schemas.openxmlformats.org/officeDocument/2006/customXml" ds:itemID="{2ECCB1C0-2B97-462F-B637-AE34B105A1C1}">
   <ds:schemaRefs>
     <ds:schemaRef ds:uri="http://schemas.openxmlformats.org/officeDocument/2006/bibliography"/>
   </ds:schemaRefs>

</xml_diff>